<commit_message>
Corrige le lien vers le script sql au chapitre 4, point 10
</commit_message>
<xml_diff>
--- a/doc/MAN_ASIT_Extract_ManuelInstallation_V1.10.docx
+++ b/doc/MAN_ASIT_Extract_ManuelInstallation_V1.10.docx
@@ -2018,21 +2018,7 @@
             <w:rStyle w:val="Lienhypertexte"/>
             <w:noProof/>
           </w:rPr>
-          <w:t>Mise à jour d</w:t>
-        </w:r>
-        <w:r>
-          <w:rPr>
-            <w:rStyle w:val="Lienhypertexte"/>
-            <w:noProof/>
-          </w:rPr>
-          <w:t>e</w:t>
-        </w:r>
-        <w:r>
-          <w:rPr>
-            <w:rStyle w:val="Lienhypertexte"/>
-            <w:noProof/>
-          </w:rPr>
-          <w:t xml:space="preserve"> l’application</w:t>
+          <w:t>Mise à jour de l’application</w:t>
         </w:r>
         <w:r>
           <w:rPr>
@@ -3777,23 +3763,13 @@
         <w:t xml:space="preserve">La propriété </w:t>
       </w:r>
       <w:proofErr w:type="spellStart"/>
-      <w:proofErr w:type="gramStart"/>
       <w:r>
         <w:rPr>
           <w:rFonts w:ascii="Courier New" w:hAnsi="Courier New" w:cs="Courier New"/>
           <w:sz w:val="18"/>
           <w:szCs w:val="18"/>
         </w:rPr>
-        <w:t>spring.batch</w:t>
-      </w:r>
-      <w:proofErr w:type="gramEnd"/>
-      <w:r>
-        <w:rPr>
-          <w:rFonts w:ascii="Courier New" w:hAnsi="Courier New" w:cs="Courier New"/>
-          <w:sz w:val="18"/>
-          <w:szCs w:val="18"/>
-        </w:rPr>
-        <w:t>.initializer.enabled</w:t>
+        <w:t>spring.batch.initializer.enabled</w:t>
       </w:r>
       <w:proofErr w:type="spellEnd"/>
       <w:r>
@@ -3849,23 +3825,13 @@
         <w:t xml:space="preserve">La valeur de la propriété </w:t>
       </w:r>
       <w:proofErr w:type="spellStart"/>
-      <w:proofErr w:type="gramStart"/>
       <w:r>
         <w:rPr>
           <w:rFonts w:ascii="Courier New" w:hAnsi="Courier New" w:cs="Courier New"/>
           <w:sz w:val="18"/>
           <w:szCs w:val="18"/>
         </w:rPr>
-        <w:t>spring.thymeleaf</w:t>
-      </w:r>
-      <w:proofErr w:type="gramEnd"/>
-      <w:r>
-        <w:rPr>
-          <w:rFonts w:ascii="Courier New" w:hAnsi="Courier New" w:cs="Courier New"/>
-          <w:sz w:val="18"/>
-          <w:szCs w:val="18"/>
-        </w:rPr>
-        <w:t>.mode</w:t>
+        <w:t>spring.thymeleaf.mode</w:t>
       </w:r>
       <w:proofErr w:type="spellEnd"/>
       <w:r>
@@ -3907,23 +3873,13 @@
         <w:t xml:space="preserve">La valeur de la propriété </w:t>
       </w:r>
       <w:proofErr w:type="spellStart"/>
-      <w:proofErr w:type="gramStart"/>
       <w:r>
         <w:rPr>
           <w:rFonts w:ascii="Courier New" w:hAnsi="Courier New" w:cs="Courier New"/>
           <w:sz w:val="18"/>
           <w:szCs w:val="18"/>
         </w:rPr>
-        <w:t>email.templates</w:t>
-      </w:r>
-      <w:proofErr w:type="gramEnd"/>
-      <w:r>
-        <w:rPr>
-          <w:rFonts w:ascii="Courier New" w:hAnsi="Courier New" w:cs="Courier New"/>
-          <w:sz w:val="18"/>
-          <w:szCs w:val="18"/>
-        </w:rPr>
-        <w:t>.path</w:t>
+        <w:t>email.templates.path</w:t>
       </w:r>
       <w:proofErr w:type="spellEnd"/>
       <w:r>
@@ -4012,10 +3968,7 @@
         <w:t>-file-size</w:t>
       </w:r>
       <w:r>
-        <w:t xml:space="preserve"> </w:t>
-      </w:r>
-      <w:r>
-        <w:t xml:space="preserve">et </w:t>
+        <w:t xml:space="preserve"> et </w:t>
       </w:r>
       <w:proofErr w:type="spellStart"/>
       <w:r>
@@ -4091,13 +4044,9 @@
         <w:t>-file-size</w:t>
       </w:r>
       <w:r>
-        <w:t xml:space="preserve"> </w:t>
-      </w:r>
-      <w:r>
-        <w:t xml:space="preserve">et </w:t>
+        <w:t xml:space="preserve"> et </w:t>
       </w:r>
       <w:proofErr w:type="spellStart"/>
-      <w:proofErr w:type="gramStart"/>
       <w:r>
         <w:rPr>
           <w:rFonts w:ascii="Courier New" w:hAnsi="Courier New" w:cs="Courier New"/>
@@ -4123,7 +4072,6 @@
         <w:t>servlet</w:t>
       </w:r>
       <w:proofErr w:type="spellEnd"/>
-      <w:proofErr w:type="gramEnd"/>
       <w:r>
         <w:rPr>
           <w:rFonts w:ascii="Courier New" w:hAnsi="Courier New" w:cs="Courier New"/>
@@ -4415,7 +4363,23 @@
           <w:sz w:val="18"/>
           <w:szCs w:val="18"/>
         </w:rPr>
-        <w:t>maj_structure_bdd</w:t>
+        <w:t>update_</w:t>
+      </w:r>
+      <w:r>
+        <w:rPr>
+          <w:rFonts w:ascii="Courier New" w:hAnsi="Courier New" w:cs="Courier New"/>
+          <w:sz w:val="18"/>
+          <w:szCs w:val="18"/>
+        </w:rPr>
+        <w:t>d</w:t>
+      </w:r>
+      <w:r>
+        <w:rPr>
+          <w:rFonts w:ascii="Courier New" w:hAnsi="Courier New" w:cs="Courier New"/>
+          <w:sz w:val="18"/>
+          <w:szCs w:val="18"/>
+        </w:rPr>
+        <w:t>b</w:t>
       </w:r>
       <w:r>
         <w:rPr>

</xml_diff>